<commit_message>
hufe table row fix but half
</commit_message>
<xml_diff>
--- a/templates/cv_template.docx
+++ b/templates/cv_template.docx
@@ -103,12 +103,7 @@
     </w:p>
     <w:p>
       <w:r>
-        <w:t>{{ edu.degree }} - {{ edu.institution }}</w:t>
-      </w:r>
-    </w:p>
-    <w:p>
-      <w:r>
-        <w:t>{{ edu.year }}{% if edu.grade %} | {{ edu.grade }}{% endif %}</w:t>
+        <w:t>{{ edu.degree }} from {{ edu.institution }} ({{ edu.year }})</w:t>
       </w:r>
     </w:p>
     <w:p>
@@ -141,12 +136,7 @@
     </w:p>
     <w:p>
       <w:r>
-        <w:t>{{ exp.role }} at {{ exp.company }}</w:t>
-      </w:r>
-    </w:p>
-    <w:p>
-      <w:r>
-        <w:t>{{ exp.duration }}</w:t>
+        <w:t>{{ exp.role }} - {{ exp.company }} ({{ exp.duration }})</w:t>
       </w:r>
     </w:p>
     <w:p>
@@ -196,7 +186,7 @@
     </w:p>
     <w:p>
       <w:r>
-        <w:t>Technologies: {% for tech in proj.technologies %}{{ tech }}{% if not loop.last %}, {% endif %}{% endfor %}</w:t>
+        <w:t>Tech: {% for tech in proj.technologies %}{{ tech }}{% if not loop.last %}, {% endif %}{% endfor %}</w:t>
       </w:r>
     </w:p>
     <w:p>

</xml_diff>

<commit_message>
masking feature is added
</commit_message>
<xml_diff>
--- a/templates/cv_template.docx
+++ b/templates/cv_template.docx
@@ -15,10 +15,10 @@
         <w:rPr>
           <w:b/>
         </w:rPr>
-        <w:t>Email: {{ personal_details.email }}</w:t>
+        <w:t>{% if personal_details.email %}Email: {{ personal_details.email }}{% endif %}</w:t>
       </w:r>
       <w:r>
-        <w:t xml:space="preserve"> | Phone: {{ personal_details.phone }}</w:t>
+        <w:t>{% if personal_details.phone %} | Phone: {{ personal_details.phone }}{% endif %}</w:t>
       </w:r>
       <w:r>
         <w:t>{% if personal_details.address %}</w:t>

</xml_diff>

<commit_message>
languages support and all
</commit_message>
<xml_diff>
--- a/templates/cv_template.docx
+++ b/templates/cv_template.docx
@@ -8,6 +8,14 @@
       </w:pPr>
       <w:r>
         <w:t>{{ personal_details.name }}</w:t>
+      </w:r>
+    </w:p>
+    <w:p>
+      <w:pPr>
+        <w:jc w:val="center"/>
+      </w:pPr>
+      <w:r>
+        <w:t>{{ personal_details.job_title }}</w:t>
       </w:r>
     </w:p>
     <w:p>
@@ -24,6 +32,12 @@
         <w:t>{% if personal_details.address %}</w:t>
         <w:br/>
         <w:t>Address: {{ personal_details.address }}{% endif %}</w:t>
+      </w:r>
+      <w:r>
+        <w:t>{% if personal_details.date_of_birth %} | DOB: {{ personal_details.date_of_birth }}{% endif %}</w:t>
+      </w:r>
+      <w:r>
+        <w:t>{% if personal_details.gender %} | Gender: {{ personal_details.gender }}{% endif %}</w:t>
       </w:r>
     </w:p>
     <w:p>
@@ -76,6 +90,29 @@
     <w:p>
       <w:r>
         <w:t>{% for skill in skills %}{{ skill }}{% if not loop.last %}, {% endif %}{% endfor %}</w:t>
+      </w:r>
+    </w:p>
+    <w:p>
+      <w:r>
+        <w:t>{% endif %}</w:t>
+      </w:r>
+    </w:p>
+    <w:p>
+      <w:r>
+        <w:t>{% if languages %}</w:t>
+      </w:r>
+    </w:p>
+    <w:p>
+      <w:pPr>
+        <w:pStyle w:val="Heading1"/>
+      </w:pPr>
+      <w:r>
+        <w:t>Languages</w:t>
+      </w:r>
+    </w:p>
+    <w:p>
+      <w:r>
+        <w:t>{% for lang in languages %}{{ lang }}{% if not loop.last %}, {% endif %}{% endfor %}</w:t>
       </w:r>
     </w:p>
     <w:p>

</xml_diff>